<commit_message>
Battleshilp Multiclient Game (Web App)
</commit_message>
<xml_diff>
--- a/ICD Relatório - Conteúdo.docx
+++ b/ICD Relatório - Conteúdo.docx
@@ -5639,11 +5639,7 @@
     </w:p>
     <w:p/>
     <w:p/>
-    <w:p>
-      <w:r>
-        <w:tab/>
-      </w:r>
-    </w:p>
+    <w:p/>
     <w:p/>
     <w:p/>
     <w:p>
@@ -5806,11 +5802,7 @@
                             </w:p>
                             <w:p>
                               <w:r>
-                                <w:t xml:space="preserve">    &lt;pedido tipo </w:t>
-                              </w:r>
-                              <w:proofErr w:type="gramStart"/>
-                              <w:r>
-                                <w:t>= ”</w:t>
+                                <w:t xml:space="preserve">    &lt;pedido tipo = ”</w:t>
                               </w:r>
                               <w:r>
                                 <w:rPr>
@@ -5819,7 +5811,6 @@
                                 </w:rPr>
                                 <w:t>operação</w:t>
                               </w:r>
-                              <w:proofErr w:type="gramEnd"/>
                               <w:r>
                                 <w:t>”&gt;</w:t>
                               </w:r>
@@ -6125,11 +6116,7 @@
                             </w:p>
                             <w:p>
                               <w:r>
-                                <w:t xml:space="preserve">    &lt;pedido tipo </w:t>
-                              </w:r>
-                              <w:proofErr w:type="gramStart"/>
-                              <w:r>
-                                <w:t>= ”</w:t>
+                                <w:t xml:space="preserve">    &lt;pedido tipo = ”</w:t>
                               </w:r>
                               <w:r>
                                 <w:rPr>
@@ -6138,7 +6125,6 @@
                                 </w:rPr>
                                 <w:t>operação</w:t>
                               </w:r>
-                              <w:proofErr w:type="gramEnd"/>
                               <w:r>
                                 <w:t>”&gt;</w:t>
                               </w:r>

</xml_diff>